<commit_message>
Modificación de archivos antiguos y adición de nuevas evidencias
</commit_message>
<xml_diff>
--- a/Fase 1/Evidencias Grupales/1.4_APT122_FormativaFase1.docx
+++ b/Fase 1/Evidencias Grupales/1.4_APT122_FormativaFase1.docx
@@ -7566,7 +7566,13 @@
               <w:tab w:val="right" w:leader="dot" w:pos="10790"/>
             </w:tabs>
             <w:rPr>
+              <w:rFonts w:asciiTheme="minorHAnsi" w:eastAsiaTheme="minorEastAsia" w:hAnsiTheme="minorHAnsi" w:cstheme="minorBidi"/>
               <w:noProof/>
+              <w:kern w:val="2"/>
+              <w:sz w:val="24"/>
+              <w:szCs w:val="24"/>
+              <w:lang w:val="es-CL" w:eastAsia="es-CL"/>
+              <w14:ligatures w14:val="standardContextual"/>
             </w:rPr>
           </w:pPr>
           <w:r>
@@ -7602,7 +7608,7 @@
             </w:rPr>
             <w:fldChar w:fldCharType="separate"/>
           </w:r>
-          <w:hyperlink w:anchor="_Toc177046434" w:history="1">
+          <w:hyperlink w:anchor="_Toc177063725" w:history="1">
             <w:r>
               <w:rPr>
                 <w:rStyle w:val="Hipervnculo"/>
@@ -7631,7 +7637,7 @@
                 <w:noProof/>
                 <w:webHidden/>
               </w:rPr>
-              <w:instrText xml:space="preserve"> PAGEREF _Toc177046434 \h </w:instrText>
+              <w:instrText xml:space="preserve"> PAGEREF _Toc177063725 \h </w:instrText>
             </w:r>
             <w:r>
               <w:rPr>
@@ -7669,10 +7675,16 @@
               <w:tab w:val="right" w:leader="dot" w:pos="10790"/>
             </w:tabs>
             <w:rPr>
+              <w:rFonts w:asciiTheme="minorHAnsi" w:eastAsiaTheme="minorEastAsia" w:hAnsiTheme="minorHAnsi" w:cstheme="minorBidi"/>
               <w:noProof/>
+              <w:kern w:val="2"/>
+              <w:sz w:val="24"/>
+              <w:szCs w:val="24"/>
+              <w:lang w:val="es-CL" w:eastAsia="es-CL"/>
+              <w14:ligatures w14:val="standardContextual"/>
             </w:rPr>
           </w:pPr>
-          <w:hyperlink w:anchor="_Toc177046435" w:history="1">
+          <w:hyperlink w:anchor="_Toc177063726" w:history="1">
             <w:r>
               <w:rPr>
                 <w:rStyle w:val="Hipervnculo"/>
@@ -7701,7 +7713,7 @@
                 <w:noProof/>
                 <w:webHidden/>
               </w:rPr>
-              <w:instrText xml:space="preserve"> PAGEREF _Toc177046435 \h </w:instrText>
+              <w:instrText xml:space="preserve"> PAGEREF _Toc177063726 \h </w:instrText>
             </w:r>
             <w:r>
               <w:rPr>
@@ -7739,10 +7751,16 @@
               <w:tab w:val="right" w:leader="dot" w:pos="10790"/>
             </w:tabs>
             <w:rPr>
+              <w:rFonts w:asciiTheme="minorHAnsi" w:eastAsiaTheme="minorEastAsia" w:hAnsiTheme="minorHAnsi" w:cstheme="minorBidi"/>
               <w:noProof/>
+              <w:kern w:val="2"/>
+              <w:sz w:val="24"/>
+              <w:szCs w:val="24"/>
+              <w:lang w:val="es-CL" w:eastAsia="es-CL"/>
+              <w14:ligatures w14:val="standardContextual"/>
             </w:rPr>
           </w:pPr>
-          <w:hyperlink w:anchor="_Toc177046436" w:history="1">
+          <w:hyperlink w:anchor="_Toc177063727" w:history="1">
             <w:r>
               <w:rPr>
                 <w:rStyle w:val="Hipervnculo"/>
@@ -7771,7 +7789,7 @@
                 <w:noProof/>
                 <w:webHidden/>
               </w:rPr>
-              <w:instrText xml:space="preserve"> PAGEREF _Toc177046436 \h </w:instrText>
+              <w:instrText xml:space="preserve"> PAGEREF _Toc177063727 \h </w:instrText>
             </w:r>
             <w:r>
               <w:rPr>
@@ -7809,10 +7827,16 @@
               <w:tab w:val="right" w:leader="dot" w:pos="10790"/>
             </w:tabs>
             <w:rPr>
+              <w:rFonts w:asciiTheme="minorHAnsi" w:eastAsiaTheme="minorEastAsia" w:hAnsiTheme="minorHAnsi" w:cstheme="minorBidi"/>
               <w:noProof/>
+              <w:kern w:val="2"/>
+              <w:sz w:val="24"/>
+              <w:szCs w:val="24"/>
+              <w:lang w:val="es-CL" w:eastAsia="es-CL"/>
+              <w14:ligatures w14:val="standardContextual"/>
             </w:rPr>
           </w:pPr>
-          <w:hyperlink w:anchor="_Toc177046437" w:history="1">
+          <w:hyperlink w:anchor="_Toc177063728" w:history="1">
             <w:r>
               <w:rPr>
                 <w:rStyle w:val="Hipervnculo"/>
@@ -7841,7 +7865,7 @@
                 <w:noProof/>
                 <w:webHidden/>
               </w:rPr>
-              <w:instrText xml:space="preserve"> PAGEREF _Toc177046437 \h </w:instrText>
+              <w:instrText xml:space="preserve"> PAGEREF _Toc177063728 \h </w:instrText>
             </w:r>
             <w:r>
               <w:rPr>
@@ -7879,10 +7903,16 @@
               <w:tab w:val="right" w:leader="dot" w:pos="10790"/>
             </w:tabs>
             <w:rPr>
+              <w:rFonts w:asciiTheme="minorHAnsi" w:eastAsiaTheme="minorEastAsia" w:hAnsiTheme="minorHAnsi" w:cstheme="minorBidi"/>
               <w:noProof/>
+              <w:kern w:val="2"/>
+              <w:sz w:val="24"/>
+              <w:szCs w:val="24"/>
+              <w:lang w:val="es-CL" w:eastAsia="es-CL"/>
+              <w14:ligatures w14:val="standardContextual"/>
             </w:rPr>
           </w:pPr>
-          <w:hyperlink w:anchor="_Toc177046438" w:history="1">
+          <w:hyperlink w:anchor="_Toc177063729" w:history="1">
             <w:r>
               <w:rPr>
                 <w:rStyle w:val="Hipervnculo"/>
@@ -7890,7 +7920,7 @@
                 <w:noProof/>
                 <w:lang w:val="es-CL" w:eastAsia="en-US"/>
               </w:rPr>
-              <w:t>Relación con intereses profesionales de Franco</w:t>
+              <w:t>Relación con intereses profesionales de Franco Orsi</w:t>
             </w:r>
             <w:r>
               <w:rPr>
@@ -7911,7 +7941,7 @@
                 <w:noProof/>
                 <w:webHidden/>
               </w:rPr>
-              <w:instrText xml:space="preserve"> PAGEREF _Toc177046438 \h </w:instrText>
+              <w:instrText xml:space="preserve"> PAGEREF _Toc177063729 \h </w:instrText>
             </w:r>
             <w:r>
               <w:rPr>
@@ -7949,10 +7979,16 @@
               <w:tab w:val="right" w:leader="dot" w:pos="10790"/>
             </w:tabs>
             <w:rPr>
+              <w:rFonts w:asciiTheme="minorHAnsi" w:eastAsiaTheme="minorEastAsia" w:hAnsiTheme="minorHAnsi" w:cstheme="minorBidi"/>
               <w:noProof/>
+              <w:kern w:val="2"/>
+              <w:sz w:val="24"/>
+              <w:szCs w:val="24"/>
+              <w:lang w:val="es-CL" w:eastAsia="es-CL"/>
+              <w14:ligatures w14:val="standardContextual"/>
             </w:rPr>
           </w:pPr>
-          <w:hyperlink w:anchor="_Toc177046439" w:history="1">
+          <w:hyperlink w:anchor="_Toc177063730" w:history="1">
             <w:r>
               <w:rPr>
                 <w:rStyle w:val="Hipervnculo"/>
@@ -7960,7 +7996,7 @@
                 <w:noProof/>
                 <w:lang w:val="es-CL" w:eastAsia="en-US"/>
               </w:rPr>
-              <w:t>Relación con intereses profesionales de Ángeles</w:t>
+              <w:t>Relación con intereses profesionales de María de los Ángeles Plaza de los Reyes</w:t>
             </w:r>
             <w:r>
               <w:rPr>
@@ -7981,7 +8017,7 @@
                 <w:noProof/>
                 <w:webHidden/>
               </w:rPr>
-              <w:instrText xml:space="preserve"> PAGEREF _Toc177046439 \h </w:instrText>
+              <w:instrText xml:space="preserve"> PAGEREF _Toc177063730 \h </w:instrText>
             </w:r>
             <w:r>
               <w:rPr>
@@ -8019,10 +8055,16 @@
               <w:tab w:val="right" w:leader="dot" w:pos="10790"/>
             </w:tabs>
             <w:rPr>
+              <w:rFonts w:asciiTheme="minorHAnsi" w:eastAsiaTheme="minorEastAsia" w:hAnsiTheme="minorHAnsi" w:cstheme="minorBidi"/>
               <w:noProof/>
+              <w:kern w:val="2"/>
+              <w:sz w:val="24"/>
+              <w:szCs w:val="24"/>
+              <w:lang w:val="es-CL" w:eastAsia="es-CL"/>
+              <w14:ligatures w14:val="standardContextual"/>
             </w:rPr>
           </w:pPr>
-          <w:hyperlink w:anchor="_Toc177046440" w:history="1">
+          <w:hyperlink w:anchor="_Toc177063731" w:history="1">
             <w:r>
               <w:rPr>
                 <w:rStyle w:val="Hipervnculo"/>
@@ -8030,7 +8072,7 @@
                 <w:noProof/>
                 <w:lang w:val="es-CL" w:eastAsia="en-US"/>
               </w:rPr>
-              <w:t>Relación con intereses profesionales de Anthony</w:t>
+              <w:t>Relación con intereses profesionales de Anthony Silva</w:t>
             </w:r>
             <w:r>
               <w:rPr>
@@ -8051,7 +8093,7 @@
                 <w:noProof/>
                 <w:webHidden/>
               </w:rPr>
-              <w:instrText xml:space="preserve"> PAGEREF _Toc177046440 \h </w:instrText>
+              <w:instrText xml:space="preserve"> PAGEREF _Toc177063731 \h </w:instrText>
             </w:r>
             <w:r>
               <w:rPr>
@@ -8089,10 +8131,16 @@
               <w:tab w:val="right" w:leader="dot" w:pos="10790"/>
             </w:tabs>
             <w:rPr>
+              <w:rFonts w:asciiTheme="minorHAnsi" w:eastAsiaTheme="minorEastAsia" w:hAnsiTheme="minorHAnsi" w:cstheme="minorBidi"/>
               <w:noProof/>
+              <w:kern w:val="2"/>
+              <w:sz w:val="24"/>
+              <w:szCs w:val="24"/>
+              <w:lang w:val="es-CL" w:eastAsia="es-CL"/>
+              <w14:ligatures w14:val="standardContextual"/>
             </w:rPr>
           </w:pPr>
-          <w:hyperlink w:anchor="_Toc177046441" w:history="1">
+          <w:hyperlink w:anchor="_Toc177063732" w:history="1">
             <w:r>
               <w:rPr>
                 <w:rStyle w:val="Hipervnculo"/>
@@ -8121,7 +8169,7 @@
                 <w:noProof/>
                 <w:webHidden/>
               </w:rPr>
-              <w:instrText xml:space="preserve"> PAGEREF _Toc177046441 \h </w:instrText>
+              <w:instrText xml:space="preserve"> PAGEREF _Toc177063732 \h </w:instrText>
             </w:r>
             <w:r>
               <w:rPr>
@@ -8159,10 +8207,16 @@
               <w:tab w:val="right" w:leader="dot" w:pos="10790"/>
             </w:tabs>
             <w:rPr>
+              <w:rFonts w:asciiTheme="minorHAnsi" w:eastAsiaTheme="minorEastAsia" w:hAnsiTheme="minorHAnsi" w:cstheme="minorBidi"/>
               <w:noProof/>
+              <w:kern w:val="2"/>
+              <w:sz w:val="24"/>
+              <w:szCs w:val="24"/>
+              <w:lang w:val="es-CL" w:eastAsia="es-CL"/>
+              <w14:ligatures w14:val="standardContextual"/>
             </w:rPr>
           </w:pPr>
-          <w:hyperlink w:anchor="_Toc177046442" w:history="1">
+          <w:hyperlink w:anchor="_Toc177063733" w:history="1">
             <w:r>
               <w:rPr>
                 <w:rStyle w:val="Hipervnculo"/>
@@ -8191,7 +8245,7 @@
                 <w:noProof/>
                 <w:webHidden/>
               </w:rPr>
-              <w:instrText xml:space="preserve"> PAGEREF _Toc177046442 \h </w:instrText>
+              <w:instrText xml:space="preserve"> PAGEREF _Toc177063733 \h </w:instrText>
             </w:r>
             <w:r>
               <w:rPr>
@@ -8229,10 +8283,16 @@
               <w:tab w:val="right" w:leader="dot" w:pos="10790"/>
             </w:tabs>
             <w:rPr>
+              <w:rFonts w:asciiTheme="minorHAnsi" w:eastAsiaTheme="minorEastAsia" w:hAnsiTheme="minorHAnsi" w:cstheme="minorBidi"/>
               <w:noProof/>
+              <w:kern w:val="2"/>
+              <w:sz w:val="24"/>
+              <w:szCs w:val="24"/>
+              <w:lang w:val="es-CL" w:eastAsia="es-CL"/>
+              <w14:ligatures w14:val="standardContextual"/>
             </w:rPr>
           </w:pPr>
-          <w:hyperlink w:anchor="_Toc177046443" w:history="1">
+          <w:hyperlink w:anchor="_Toc177063734" w:history="1">
             <w:r>
               <w:rPr>
                 <w:rStyle w:val="Hipervnculo"/>
@@ -8240,7 +8300,7 @@
                 <w:noProof/>
                 <w:lang w:val="en-US" w:eastAsia="en-US"/>
               </w:rPr>
-              <w:t>Franco</w:t>
+              <w:t>Franco Orsi</w:t>
             </w:r>
             <w:r>
               <w:rPr>
@@ -8261,7 +8321,7 @@
                 <w:noProof/>
                 <w:webHidden/>
               </w:rPr>
-              <w:instrText xml:space="preserve"> PAGEREF _Toc177046443 \h </w:instrText>
+              <w:instrText xml:space="preserve"> PAGEREF _Toc177063734 \h </w:instrText>
             </w:r>
             <w:r>
               <w:rPr>
@@ -8299,18 +8359,24 @@
               <w:tab w:val="right" w:leader="dot" w:pos="10790"/>
             </w:tabs>
             <w:rPr>
+              <w:rFonts w:asciiTheme="minorHAnsi" w:eastAsiaTheme="minorEastAsia" w:hAnsiTheme="minorHAnsi" w:cstheme="minorBidi"/>
               <w:noProof/>
+              <w:kern w:val="2"/>
+              <w:sz w:val="24"/>
+              <w:szCs w:val="24"/>
+              <w:lang w:val="es-CL" w:eastAsia="es-CL"/>
+              <w14:ligatures w14:val="standardContextual"/>
             </w:rPr>
           </w:pPr>
-          <w:hyperlink w:anchor="_Toc177046444" w:history="1">
+          <w:hyperlink w:anchor="_Toc177063735" w:history="1">
             <w:r>
               <w:rPr>
                 <w:rStyle w:val="Hipervnculo"/>
                 <w:rFonts w:ascii="Aptos" w:hAnsi="Aptos"/>
                 <w:noProof/>
-                <w:lang w:val="en-US" w:eastAsia="en-US"/>
-              </w:rPr>
-              <w:t>Ángeles</w:t>
+                <w:lang w:val="es-CL" w:eastAsia="en-US"/>
+              </w:rPr>
+              <w:t>María de los Ángeles Plaza de los Reyes</w:t>
             </w:r>
             <w:r>
               <w:rPr>
@@ -8331,7 +8397,7 @@
                 <w:noProof/>
                 <w:webHidden/>
               </w:rPr>
-              <w:instrText xml:space="preserve"> PAGEREF _Toc177046444 \h </w:instrText>
+              <w:instrText xml:space="preserve"> PAGEREF _Toc177063735 \h </w:instrText>
             </w:r>
             <w:r>
               <w:rPr>
@@ -8369,10 +8435,16 @@
               <w:tab w:val="right" w:leader="dot" w:pos="10790"/>
             </w:tabs>
             <w:rPr>
+              <w:rFonts w:asciiTheme="minorHAnsi" w:eastAsiaTheme="minorEastAsia" w:hAnsiTheme="minorHAnsi" w:cstheme="minorBidi"/>
               <w:noProof/>
+              <w:kern w:val="2"/>
+              <w:sz w:val="24"/>
+              <w:szCs w:val="24"/>
+              <w:lang w:val="es-CL" w:eastAsia="es-CL"/>
+              <w14:ligatures w14:val="standardContextual"/>
             </w:rPr>
           </w:pPr>
-          <w:hyperlink w:anchor="_Toc177046445" w:history="1">
+          <w:hyperlink w:anchor="_Toc177063736" w:history="1">
             <w:r>
               <w:rPr>
                 <w:rStyle w:val="Hipervnculo"/>
@@ -8380,7 +8452,7 @@
                 <w:noProof/>
                 <w:lang w:val="en-US" w:eastAsia="en-US"/>
               </w:rPr>
-              <w:t>Anthony</w:t>
+              <w:t>Anthony Silva</w:t>
             </w:r>
             <w:r>
               <w:rPr>
@@ -8401,7 +8473,7 @@
                 <w:noProof/>
                 <w:webHidden/>
               </w:rPr>
-              <w:instrText xml:space="preserve"> PAGEREF _Toc177046445 \h </w:instrText>
+              <w:instrText xml:space="preserve"> PAGEREF _Toc177063736 \h </w:instrText>
             </w:r>
             <w:r>
               <w:rPr>
@@ -8439,10 +8511,16 @@
               <w:tab w:val="right" w:leader="dot" w:pos="10790"/>
             </w:tabs>
             <w:rPr>
+              <w:rFonts w:asciiTheme="minorHAnsi" w:eastAsiaTheme="minorEastAsia" w:hAnsiTheme="minorHAnsi" w:cstheme="minorBidi"/>
               <w:noProof/>
+              <w:kern w:val="2"/>
+              <w:sz w:val="24"/>
+              <w:szCs w:val="24"/>
+              <w:lang w:val="es-CL" w:eastAsia="es-CL"/>
+              <w14:ligatures w14:val="standardContextual"/>
             </w:rPr>
           </w:pPr>
-          <w:hyperlink w:anchor="_Toc177046446" w:history="1">
+          <w:hyperlink w:anchor="_Toc177063737" w:history="1">
             <w:r>
               <w:rPr>
                 <w:rStyle w:val="Hipervnculo"/>
@@ -8471,7 +8549,7 @@
                 <w:noProof/>
                 <w:webHidden/>
               </w:rPr>
-              <w:instrText xml:space="preserve"> PAGEREF _Toc177046446 \h </w:instrText>
+              <w:instrText xml:space="preserve"> PAGEREF _Toc177063737 \h </w:instrText>
             </w:r>
             <w:r>
               <w:rPr>
@@ -8509,10 +8587,16 @@
               <w:tab w:val="right" w:leader="dot" w:pos="10790"/>
             </w:tabs>
             <w:rPr>
+              <w:rFonts w:asciiTheme="minorHAnsi" w:eastAsiaTheme="minorEastAsia" w:hAnsiTheme="minorHAnsi" w:cstheme="minorBidi"/>
               <w:noProof/>
+              <w:kern w:val="2"/>
+              <w:sz w:val="24"/>
+              <w:szCs w:val="24"/>
+              <w:lang w:val="es-CL" w:eastAsia="es-CL"/>
+              <w14:ligatures w14:val="standardContextual"/>
             </w:rPr>
           </w:pPr>
-          <w:hyperlink w:anchor="_Toc177046447" w:history="1">
+          <w:hyperlink w:anchor="_Toc177063738" w:history="1">
             <w:r>
               <w:rPr>
                 <w:rStyle w:val="Hipervnculo"/>
@@ -8520,7 +8604,7 @@
                 <w:noProof/>
                 <w:lang w:val="en-US" w:eastAsia="en-US"/>
               </w:rPr>
-              <w:t>Franco</w:t>
+              <w:t>Franco Orsi</w:t>
             </w:r>
             <w:r>
               <w:rPr>
@@ -8541,7 +8625,7 @@
                 <w:noProof/>
                 <w:webHidden/>
               </w:rPr>
-              <w:instrText xml:space="preserve"> PAGEREF _Toc177046447 \h </w:instrText>
+              <w:instrText xml:space="preserve"> PAGEREF _Toc177063738 \h </w:instrText>
             </w:r>
             <w:r>
               <w:rPr>
@@ -8579,18 +8663,24 @@
               <w:tab w:val="right" w:leader="dot" w:pos="10790"/>
             </w:tabs>
             <w:rPr>
+              <w:rFonts w:asciiTheme="minorHAnsi" w:eastAsiaTheme="minorEastAsia" w:hAnsiTheme="minorHAnsi" w:cstheme="minorBidi"/>
               <w:noProof/>
+              <w:kern w:val="2"/>
+              <w:sz w:val="24"/>
+              <w:szCs w:val="24"/>
+              <w:lang w:val="es-CL" w:eastAsia="es-CL"/>
+              <w14:ligatures w14:val="standardContextual"/>
             </w:rPr>
           </w:pPr>
-          <w:hyperlink w:anchor="_Toc177046448" w:history="1">
+          <w:hyperlink w:anchor="_Toc177063739" w:history="1">
             <w:r>
               <w:rPr>
                 <w:rStyle w:val="Hipervnculo"/>
                 <w:rFonts w:ascii="Aptos" w:hAnsi="Aptos"/>
                 <w:noProof/>
-                <w:lang w:val="en-US" w:eastAsia="en-US"/>
-              </w:rPr>
-              <w:t>Ángeles</w:t>
+                <w:lang w:val="es-CL" w:eastAsia="en-US"/>
+              </w:rPr>
+              <w:t>María de los Ángeles Plaza de los Reyes</w:t>
             </w:r>
             <w:r>
               <w:rPr>
@@ -8611,7 +8701,7 @@
                 <w:noProof/>
                 <w:webHidden/>
               </w:rPr>
-              <w:instrText xml:space="preserve"> PAGEREF _Toc177046448 \h </w:instrText>
+              <w:instrText xml:space="preserve"> PAGEREF _Toc177063739 \h </w:instrText>
             </w:r>
             <w:r>
               <w:rPr>
@@ -8649,10 +8739,16 @@
               <w:tab w:val="right" w:leader="dot" w:pos="10790"/>
             </w:tabs>
             <w:rPr>
+              <w:rFonts w:asciiTheme="minorHAnsi" w:eastAsiaTheme="minorEastAsia" w:hAnsiTheme="minorHAnsi" w:cstheme="minorBidi"/>
               <w:noProof/>
+              <w:kern w:val="2"/>
+              <w:sz w:val="24"/>
+              <w:szCs w:val="24"/>
+              <w:lang w:val="es-CL" w:eastAsia="es-CL"/>
+              <w14:ligatures w14:val="standardContextual"/>
             </w:rPr>
           </w:pPr>
-          <w:hyperlink w:anchor="_Toc177046449" w:history="1">
+          <w:hyperlink w:anchor="_Toc177063740" w:history="1">
             <w:r>
               <w:rPr>
                 <w:rStyle w:val="Hipervnculo"/>
@@ -8660,7 +8756,7 @@
                 <w:noProof/>
                 <w:lang w:val="en-US" w:eastAsia="en-US"/>
               </w:rPr>
-              <w:t>Anthony</w:t>
+              <w:t>Anthony Silva</w:t>
             </w:r>
             <w:r>
               <w:rPr>
@@ -8681,7 +8777,7 @@
                 <w:noProof/>
                 <w:webHidden/>
               </w:rPr>
-              <w:instrText xml:space="preserve"> PAGEREF _Toc177046449 \h </w:instrText>
+              <w:instrText xml:space="preserve"> PAGEREF _Toc177063740 \h </w:instrText>
             </w:r>
             <w:r>
               <w:rPr>
@@ -8799,7 +8895,7 @@
       </w:pPr>
       <w:bookmarkStart w:id="0" w:name="_Toc177035499"/>
       <w:bookmarkStart w:id="1" w:name="_Toc177040530"/>
-      <w:bookmarkStart w:id="2" w:name="_Toc177046434"/>
+      <w:bookmarkStart w:id="2" w:name="_Toc177063725"/>
       <w:r>
         <w:rPr>
           <w:rFonts w:ascii="Aptos Display" w:hAnsi="Aptos Display"/>
@@ -8901,7 +8997,7 @@
           <w14:ligatures w14:val="standardContextual"/>
         </w:rPr>
       </w:pPr>
-      <w:bookmarkStart w:id="3" w:name="_Toc177046435"/>
+      <w:bookmarkStart w:id="3" w:name="_Toc177063726"/>
       <w:r>
         <w:rPr>
           <w:rFonts w:ascii="Aptos Display" w:hAnsi="Aptos Display"/>
@@ -9329,7 +9425,7 @@
           <w14:ligatures w14:val="standardContextual"/>
         </w:rPr>
       </w:pPr>
-      <w:bookmarkStart w:id="4" w:name="_Toc177046436"/>
+      <w:bookmarkStart w:id="4" w:name="_Toc177063727"/>
       <w:r>
         <w:rPr>
           <w:rFonts w:ascii="Aptos Display" w:hAnsi="Aptos Display"/>
@@ -10054,7 +10150,7 @@
         </w:rPr>
       </w:pPr>
       <w:bookmarkStart w:id="5" w:name="_Toc177040534"/>
-      <w:bookmarkStart w:id="6" w:name="_Toc177046437"/>
+      <w:bookmarkStart w:id="6" w:name="_Toc177063728"/>
       <w:r>
         <w:rPr>
           <w:rFonts w:ascii="Aptos Display" w:hAnsi="Aptos Display"/>
@@ -10099,7 +10195,7 @@
           <w14:ligatures w14:val="standardContextual"/>
         </w:rPr>
       </w:pPr>
-      <w:bookmarkStart w:id="7" w:name="_Toc177046438"/>
+      <w:bookmarkStart w:id="7" w:name="_Toc177063729"/>
       <w:r>
         <w:rPr>
           <w:rFonts w:ascii="Aptos" w:hAnsi="Aptos"/>
@@ -10110,7 +10206,19 @@
           <w:lang w:val="es-CL" w:eastAsia="en-US"/>
           <w14:ligatures w14:val="standardContextual"/>
         </w:rPr>
-        <w:t>Relación con intereses profesionales de Franco</w:t>
+        <w:t xml:space="preserve">Relación con intereses profesionales de </w:t>
+      </w:r>
+      <w:r>
+        <w:rPr>
+          <w:rFonts w:ascii="Aptos" w:hAnsi="Aptos"/>
+          <w:color w:val="0F4761"/>
+          <w:kern w:val="2"/>
+          <w:sz w:val="28"/>
+          <w:szCs w:val="28"/>
+          <w:lang w:val="es-CL" w:eastAsia="en-US"/>
+          <w14:ligatures w14:val="standardContextual"/>
+        </w:rPr>
+        <w:t>Franco Orsi</w:t>
       </w:r>
       <w:bookmarkEnd w:id="7"/>
     </w:p>
@@ -10264,7 +10372,7 @@
           <w14:ligatures w14:val="standardContextual"/>
         </w:rPr>
       </w:pPr>
-      <w:bookmarkStart w:id="8" w:name="_Toc177046439"/>
+      <w:bookmarkStart w:id="8" w:name="_Toc177063730"/>
       <w:r>
         <w:rPr>
           <w:rFonts w:ascii="Aptos" w:hAnsi="Aptos"/>
@@ -10275,7 +10383,19 @@
           <w:lang w:val="es-CL" w:eastAsia="en-US"/>
           <w14:ligatures w14:val="standardContextual"/>
         </w:rPr>
-        <w:t>Relación con intereses profesionales de Ángeles</w:t>
+        <w:t xml:space="preserve">Relación con intereses profesionales de </w:t>
+      </w:r>
+      <w:r>
+        <w:rPr>
+          <w:rFonts w:ascii="Aptos" w:hAnsi="Aptos"/>
+          <w:color w:val="0F4761"/>
+          <w:kern w:val="2"/>
+          <w:sz w:val="28"/>
+          <w:szCs w:val="28"/>
+          <w:lang w:val="es-CL" w:eastAsia="en-US"/>
+          <w14:ligatures w14:val="standardContextual"/>
+        </w:rPr>
+        <w:t>María de los Ángeles Plaza de los Reyes</w:t>
       </w:r>
       <w:bookmarkEnd w:id="8"/>
     </w:p>
@@ -10399,7 +10519,7 @@
           <w14:ligatures w14:val="standardContextual"/>
         </w:rPr>
       </w:pPr>
-      <w:bookmarkStart w:id="9" w:name="_Toc177046440"/>
+      <w:bookmarkStart w:id="9" w:name="_Toc177063731"/>
       <w:r>
         <w:rPr>
           <w:rFonts w:ascii="Aptos" w:hAnsi="Aptos"/>
@@ -10410,13 +10530,30 @@
           <w:lang w:val="es-CL" w:eastAsia="en-US"/>
           <w14:ligatures w14:val="standardContextual"/>
         </w:rPr>
-        <w:t>Relación con intereses profesionales de Anthony</w:t>
+        <w:t xml:space="preserve">Relación con intereses profesionales de </w:t>
+      </w:r>
+      <w:r>
+        <w:rPr>
+          <w:rFonts w:ascii="Aptos" w:hAnsi="Aptos"/>
+          <w:color w:val="0F4761"/>
+          <w:kern w:val="2"/>
+          <w:sz w:val="28"/>
+          <w:szCs w:val="28"/>
+          <w:lang w:val="es-CL" w:eastAsia="en-US"/>
+          <w14:ligatures w14:val="standardContextual"/>
+        </w:rPr>
+        <w:t>Anthony Silva</w:t>
       </w:r>
       <w:bookmarkEnd w:id="9"/>
     </w:p>
     <w:p>
       <w:pPr>
+        <w:numPr>
+          <w:ilvl w:val="0"/>
+          <w:numId w:val="28"/>
+        </w:numPr>
         <w:spacing w:after="160" w:line="278" w:lineRule="auto"/>
+        <w:contextualSpacing/>
         <w:jc w:val="both"/>
         <w:rPr>
           <w:rFonts w:ascii="Aptos" w:eastAsia="Aptos" w:hAnsi="Aptos"/>
@@ -10436,7 +10573,89 @@
           <w:lang w:val="es-CL" w:eastAsia="en-US"/>
           <w14:ligatures w14:val="standardContextual"/>
         </w:rPr>
-        <w:t>Sin información</w:t>
+        <w:t xml:space="preserve">Gestión de </w:t>
+      </w:r>
+      <w:r>
+        <w:rPr>
+          <w:rFonts w:ascii="Aptos" w:eastAsia="Aptos" w:hAnsi="Aptos"/>
+          <w:kern w:val="2"/>
+          <w:sz w:val="24"/>
+          <w:szCs w:val="24"/>
+          <w:lang w:val="es-CL" w:eastAsia="en-US"/>
+          <w14:ligatures w14:val="standardContextual"/>
+        </w:rPr>
+        <w:t>Proyectos</w:t>
+      </w:r>
+    </w:p>
+    <w:p>
+      <w:pPr>
+        <w:numPr>
+          <w:ilvl w:val="0"/>
+          <w:numId w:val="28"/>
+        </w:numPr>
+        <w:spacing w:after="160" w:line="278" w:lineRule="auto"/>
+        <w:contextualSpacing/>
+        <w:jc w:val="both"/>
+        <w:rPr>
+          <w:rFonts w:ascii="Aptos" w:eastAsia="Aptos" w:hAnsi="Aptos"/>
+          <w:kern w:val="2"/>
+          <w:sz w:val="24"/>
+          <w:szCs w:val="24"/>
+          <w:lang w:val="es-CL" w:eastAsia="en-US"/>
+          <w14:ligatures w14:val="standardContextual"/>
+        </w:rPr>
+      </w:pPr>
+      <w:r>
+        <w:rPr>
+          <w:rFonts w:ascii="Aptos" w:eastAsia="Aptos" w:hAnsi="Aptos"/>
+          <w:kern w:val="2"/>
+          <w:sz w:val="24"/>
+          <w:szCs w:val="24"/>
+          <w:lang w:val="es-CL" w:eastAsia="en-US"/>
+          <w14:ligatures w14:val="standardContextual"/>
+        </w:rPr>
+        <w:t>Desarrollo de aplicaciones web</w:t>
+      </w:r>
+    </w:p>
+    <w:p>
+      <w:pPr>
+        <w:numPr>
+          <w:ilvl w:val="0"/>
+          <w:numId w:val="28"/>
+        </w:numPr>
+        <w:spacing w:after="160" w:line="278" w:lineRule="auto"/>
+        <w:contextualSpacing/>
+        <w:jc w:val="both"/>
+        <w:rPr>
+          <w:rFonts w:ascii="Aptos" w:eastAsia="Aptos" w:hAnsi="Aptos"/>
+          <w:kern w:val="2"/>
+          <w:sz w:val="24"/>
+          <w:szCs w:val="24"/>
+          <w:lang w:val="es-CL" w:eastAsia="en-US"/>
+          <w14:ligatures w14:val="standardContextual"/>
+        </w:rPr>
+      </w:pPr>
+      <w:r>
+        <w:rPr>
+          <w:rFonts w:ascii="Aptos" w:eastAsia="Aptos" w:hAnsi="Aptos"/>
+          <w:kern w:val="2"/>
+          <w:sz w:val="24"/>
+          <w:szCs w:val="24"/>
+          <w:lang w:val="es-CL" w:eastAsia="en-US"/>
+          <w14:ligatures w14:val="standardContextual"/>
+        </w:rPr>
+        <w:t>Liderazgo y gestión de equipos de trabajo</w:t>
+      </w:r>
+      <w:r>
+        <w:rPr>
+          <w:rFonts w:ascii="Aptos" w:eastAsia="Aptos" w:hAnsi="Aptos"/>
+          <w:kern w:val="2"/>
+          <w:sz w:val="24"/>
+          <w:szCs w:val="24"/>
+          <w:lang w:val="es-CL" w:eastAsia="en-US"/>
+          <w14:ligatures w14:val="standardContextual"/>
+        </w:rPr>
+        <w:t xml:space="preserve"> </w:t>
       </w:r>
     </w:p>
     <w:p>
@@ -10513,7 +10732,7 @@
           <w14:ligatures w14:val="standardContextual"/>
         </w:rPr>
       </w:pPr>
-      <w:bookmarkStart w:id="10" w:name="_Toc177046441"/>
+      <w:bookmarkStart w:id="10" w:name="_Toc177063732"/>
       <w:r>
         <w:rPr>
           <w:rFonts w:ascii="Aptos Display" w:hAnsi="Aptos Display"/>
@@ -10905,7 +11124,7 @@
       </w:pPr>
       <w:bookmarkStart w:id="11" w:name="_Toc177035511"/>
       <w:bookmarkStart w:id="12" w:name="_Toc177037590"/>
-      <w:bookmarkStart w:id="13" w:name="_Toc177046442"/>
+      <w:bookmarkStart w:id="13" w:name="_Toc177063733"/>
       <w:r>
         <w:rPr>
           <w:rFonts w:ascii="Aptos Display" w:hAnsi="Aptos Display"/>
@@ -10951,7 +11170,7 @@
           <w14:ligatures w14:val="standardContextual"/>
         </w:rPr>
       </w:pPr>
-      <w:bookmarkStart w:id="14" w:name="_Toc177046443"/>
+      <w:bookmarkStart w:id="14" w:name="_Toc177063734"/>
       <w:r>
         <w:rPr>
           <w:rFonts w:ascii="Aptos" w:hAnsi="Aptos"/>
@@ -10962,7 +11181,7 @@
           <w:lang w:val="en-US" w:eastAsia="en-US"/>
           <w14:ligatures w14:val="standardContextual"/>
         </w:rPr>
-        <w:t>Franco</w:t>
+        <w:t>Franco Orsi</w:t>
       </w:r>
       <w:bookmarkEnd w:id="14"/>
     </w:p>
@@ -10988,7 +11207,29 @@
           <w:lang w:val="en-US" w:eastAsia="en-US"/>
           <w14:ligatures w14:val="standardContextual"/>
         </w:rPr>
-        <w:t xml:space="preserve">In conclusion, the lung cancer early diagnosis project provided a comprehensive framework to apply machine learning techniques to a critical real-world problem. </w:t>
+        <w:t>In conclusion, the lung cancer early diagnosis project provide</w:t>
+      </w:r>
+      <w:r>
+        <w:rPr>
+          <w:rFonts w:ascii="Aptos" w:eastAsia="Aptos" w:hAnsi="Aptos"/>
+          <w:kern w:val="2"/>
+          <w:sz w:val="24"/>
+          <w:szCs w:val="24"/>
+          <w:lang w:val="en-US" w:eastAsia="en-US"/>
+          <w14:ligatures w14:val="standardContextual"/>
+        </w:rPr>
+        <w:t>s</w:t>
+      </w:r>
+      <w:r>
+        <w:rPr>
+          <w:rFonts w:ascii="Aptos" w:eastAsia="Aptos" w:hAnsi="Aptos"/>
+          <w:kern w:val="2"/>
+          <w:sz w:val="24"/>
+          <w:szCs w:val="24"/>
+          <w:lang w:val="en-US" w:eastAsia="en-US"/>
+          <w14:ligatures w14:val="standardContextual"/>
+        </w:rPr>
+        <w:t xml:space="preserve"> a comprehensive framework to apply machine learning techniques to a critical real-world problem. </w:t>
       </w:r>
       <w:proofErr w:type="gramStart"/>
       <w:r>
@@ -11012,7 +11253,163 @@
           <w:lang w:val="en-US" w:eastAsia="en-US"/>
           <w14:ligatures w14:val="standardContextual"/>
         </w:rPr>
-        <w:t xml:space="preserve"> the CRISP-DM methodology, we successfully navigated the phases of data understanding, preparation, and modeling, which enabled us to develop a robust prediction system. This project not only demonstrated the potential of technology in the healthcare field but also allowed us to explore innovative solutions that could significantly improve patient outcomes by detecting cancer at its earliest stages. Additionally, the use of Scrum for project management proved effective in maintaining a clear, iterative approach, ensuring continuous progress and stakeholder engagement. This project reinforces the importance of collaboration between data science, healthcare professionals, and technology developers in addressing life-threatening diseases like cancer.</w:t>
+        <w:t xml:space="preserve"> the CRISP-DM methodology, </w:t>
+      </w:r>
+      <w:r>
+        <w:rPr>
+          <w:rFonts w:ascii="Aptos" w:eastAsia="Aptos" w:hAnsi="Aptos"/>
+          <w:kern w:val="2"/>
+          <w:sz w:val="24"/>
+          <w:szCs w:val="24"/>
+          <w:lang w:val="en-US" w:eastAsia="en-US"/>
+          <w14:ligatures w14:val="standardContextual"/>
+        </w:rPr>
+        <w:t>I hope we’ll</w:t>
+      </w:r>
+      <w:r>
+        <w:rPr>
+          <w:rFonts w:ascii="Aptos" w:eastAsia="Aptos" w:hAnsi="Aptos"/>
+          <w:kern w:val="2"/>
+          <w:sz w:val="24"/>
+          <w:szCs w:val="24"/>
+          <w:lang w:val="en-US" w:eastAsia="en-US"/>
+          <w14:ligatures w14:val="standardContextual"/>
+        </w:rPr>
+        <w:t xml:space="preserve"> successfully navigate the phases of data understanding, preparation, and modeling, which enable</w:t>
+      </w:r>
+      <w:r>
+        <w:rPr>
+          <w:rFonts w:ascii="Aptos" w:eastAsia="Aptos" w:hAnsi="Aptos"/>
+          <w:kern w:val="2"/>
+          <w:sz w:val="24"/>
+          <w:szCs w:val="24"/>
+          <w:lang w:val="en-US" w:eastAsia="en-US"/>
+          <w14:ligatures w14:val="standardContextual"/>
+        </w:rPr>
+        <w:t>s</w:t>
+      </w:r>
+      <w:r>
+        <w:rPr>
+          <w:rFonts w:ascii="Aptos" w:eastAsia="Aptos" w:hAnsi="Aptos"/>
+          <w:kern w:val="2"/>
+          <w:sz w:val="24"/>
+          <w:szCs w:val="24"/>
+          <w:lang w:val="en-US" w:eastAsia="en-US"/>
+          <w14:ligatures w14:val="standardContextual"/>
+        </w:rPr>
+        <w:t xml:space="preserve"> us to develop a robust prediction system. This project not only</w:t>
+      </w:r>
+      <w:r>
+        <w:rPr>
+          <w:rFonts w:ascii="Aptos" w:eastAsia="Aptos" w:hAnsi="Aptos"/>
+          <w:kern w:val="2"/>
+          <w:sz w:val="24"/>
+          <w:szCs w:val="24"/>
+          <w:lang w:val="en-US" w:eastAsia="en-US"/>
+          <w14:ligatures w14:val="standardContextual"/>
+        </w:rPr>
+        <w:t xml:space="preserve"> will</w:t>
+      </w:r>
+      <w:r>
+        <w:rPr>
+          <w:rFonts w:ascii="Aptos" w:eastAsia="Aptos" w:hAnsi="Aptos"/>
+          <w:kern w:val="2"/>
+          <w:sz w:val="24"/>
+          <w:szCs w:val="24"/>
+          <w:lang w:val="en-US" w:eastAsia="en-US"/>
+          <w14:ligatures w14:val="standardContextual"/>
+        </w:rPr>
+        <w:t xml:space="preserve"> demonstrate the potential of technology in the healthcare </w:t>
+      </w:r>
+      <w:proofErr w:type="gramStart"/>
+      <w:r>
+        <w:rPr>
+          <w:rFonts w:ascii="Aptos" w:eastAsia="Aptos" w:hAnsi="Aptos"/>
+          <w:kern w:val="2"/>
+          <w:sz w:val="24"/>
+          <w:szCs w:val="24"/>
+          <w:lang w:val="en-US" w:eastAsia="en-US"/>
+          <w14:ligatures w14:val="standardContextual"/>
+        </w:rPr>
+        <w:t>field</w:t>
+      </w:r>
+      <w:proofErr w:type="gramEnd"/>
+      <w:r>
+        <w:rPr>
+          <w:rFonts w:ascii="Aptos" w:eastAsia="Aptos" w:hAnsi="Aptos"/>
+          <w:kern w:val="2"/>
+          <w:sz w:val="24"/>
+          <w:szCs w:val="24"/>
+          <w:lang w:val="en-US" w:eastAsia="en-US"/>
+          <w14:ligatures w14:val="standardContextual"/>
+        </w:rPr>
+        <w:t xml:space="preserve"> but</w:t>
+      </w:r>
+      <w:r>
+        <w:rPr>
+          <w:rFonts w:ascii="Aptos" w:eastAsia="Aptos" w:hAnsi="Aptos"/>
+          <w:kern w:val="2"/>
+          <w:sz w:val="24"/>
+          <w:szCs w:val="24"/>
+          <w:lang w:val="en-US" w:eastAsia="en-US"/>
+          <w14:ligatures w14:val="standardContextual"/>
+        </w:rPr>
+        <w:t xml:space="preserve"> it’ll also allow</w:t>
+      </w:r>
+      <w:r>
+        <w:rPr>
+          <w:rFonts w:ascii="Aptos" w:eastAsia="Aptos" w:hAnsi="Aptos"/>
+          <w:kern w:val="2"/>
+          <w:sz w:val="24"/>
+          <w:szCs w:val="24"/>
+          <w:lang w:val="en-US" w:eastAsia="en-US"/>
+          <w14:ligatures w14:val="standardContextual"/>
+        </w:rPr>
+        <w:t xml:space="preserve"> us to explore innovative solutions that could significantly improve patient outcomes by detecting cancer at its earliest stages. Additionally, the use of Scrum for project management </w:t>
+      </w:r>
+      <w:r>
+        <w:rPr>
+          <w:rFonts w:ascii="Aptos" w:eastAsia="Aptos" w:hAnsi="Aptos"/>
+          <w:kern w:val="2"/>
+          <w:sz w:val="24"/>
+          <w:szCs w:val="24"/>
+          <w:lang w:val="en-US" w:eastAsia="en-US"/>
+          <w14:ligatures w14:val="standardContextual"/>
+        </w:rPr>
+        <w:t>can prove</w:t>
+      </w:r>
+      <w:r>
+        <w:rPr>
+          <w:rFonts w:ascii="Aptos" w:eastAsia="Aptos" w:hAnsi="Aptos"/>
+          <w:kern w:val="2"/>
+          <w:sz w:val="24"/>
+          <w:szCs w:val="24"/>
+          <w:lang w:val="en-US" w:eastAsia="en-US"/>
+          <w14:ligatures w14:val="standardContextual"/>
+        </w:rPr>
+        <w:t xml:space="preserve"> effective in maintaining a clear, iterative approach, ensuring continuous progress and stakeholder engagement. This project reinforces the importance of collaboration between data science, healthcare professionals</w:t>
+      </w:r>
+      <w:r>
+        <w:rPr>
+          <w:rFonts w:ascii="Aptos" w:eastAsia="Aptos" w:hAnsi="Aptos"/>
+          <w:kern w:val="2"/>
+          <w:sz w:val="24"/>
+          <w:szCs w:val="24"/>
+          <w:lang w:val="en-US" w:eastAsia="en-US"/>
+          <w14:ligatures w14:val="standardContextual"/>
+        </w:rPr>
+        <w:t xml:space="preserve"> (if possible)</w:t>
+      </w:r>
+      <w:r>
+        <w:rPr>
+          <w:rFonts w:ascii="Aptos" w:eastAsia="Aptos" w:hAnsi="Aptos"/>
+          <w:kern w:val="2"/>
+          <w:sz w:val="24"/>
+          <w:szCs w:val="24"/>
+          <w:lang w:val="en-US" w:eastAsia="en-US"/>
+          <w14:ligatures w14:val="standardContextual"/>
+        </w:rPr>
+        <w:t>, and technology developers in addressing life-threatening diseases like cancer.</w:t>
       </w:r>
     </w:p>
     <w:p>
@@ -11028,11 +11425,11 @@
           <w:kern w:val="2"/>
           <w:sz w:val="28"/>
           <w:szCs w:val="28"/>
-          <w:lang w:val="en-US" w:eastAsia="en-US"/>
-          <w14:ligatures w14:val="standardContextual"/>
-        </w:rPr>
-      </w:pPr>
-      <w:bookmarkStart w:id="15" w:name="_Toc177046444"/>
+          <w:lang w:val="es-CL" w:eastAsia="en-US"/>
+          <w14:ligatures w14:val="standardContextual"/>
+        </w:rPr>
+      </w:pPr>
+      <w:bookmarkStart w:id="15" w:name="_Toc177063735"/>
       <w:r>
         <w:rPr>
           <w:rFonts w:ascii="Aptos" w:hAnsi="Aptos"/>
@@ -11040,10 +11437,10 @@
           <w:kern w:val="2"/>
           <w:sz w:val="28"/>
           <w:szCs w:val="28"/>
-          <w:lang w:val="en-US" w:eastAsia="en-US"/>
-          <w14:ligatures w14:val="standardContextual"/>
-        </w:rPr>
-        <w:t>Ángeles</w:t>
+          <w:lang w:val="es-CL" w:eastAsia="en-US"/>
+          <w14:ligatures w14:val="standardContextual"/>
+        </w:rPr>
+        <w:t>María de los Ángeles Plaza de los Reyes</w:t>
       </w:r>
       <w:bookmarkEnd w:id="15"/>
     </w:p>
@@ -11114,7 +11511,7 @@
           <w14:ligatures w14:val="standardContextual"/>
         </w:rPr>
       </w:pPr>
-      <w:bookmarkStart w:id="16" w:name="_Toc177046445"/>
+      <w:bookmarkStart w:id="16" w:name="_Toc177063736"/>
       <w:r>
         <w:rPr>
           <w:rFonts w:ascii="Aptos" w:hAnsi="Aptos"/>
@@ -11125,7 +11522,7 @@
           <w:lang w:val="en-US" w:eastAsia="en-US"/>
           <w14:ligatures w14:val="standardContextual"/>
         </w:rPr>
-        <w:t>Anthony</w:t>
+        <w:t>Anthony Silva</w:t>
       </w:r>
       <w:bookmarkEnd w:id="16"/>
     </w:p>
@@ -11151,7 +11548,68 @@
           <w:lang w:val="en-US" w:eastAsia="en-US"/>
           <w14:ligatures w14:val="standardContextual"/>
         </w:rPr>
-        <w:t>No information</w:t>
+        <w:t xml:space="preserve">According to the development of this project oriented to the early detection of lung cancer through surveys that will </w:t>
+      </w:r>
+      <w:proofErr w:type="gramStart"/>
+      <w:r>
+        <w:rPr>
+          <w:rFonts w:ascii="Aptos" w:eastAsia="Aptos" w:hAnsi="Aptos"/>
+          <w:kern w:val="2"/>
+          <w:sz w:val="24"/>
+          <w:szCs w:val="24"/>
+          <w:lang w:val="en-US" w:eastAsia="en-US"/>
+          <w14:ligatures w14:val="standardContextual"/>
+        </w:rPr>
+        <w:t>take into account</w:t>
+      </w:r>
+      <w:proofErr w:type="gramEnd"/>
+      <w:r>
+        <w:rPr>
+          <w:rFonts w:ascii="Aptos" w:eastAsia="Aptos" w:hAnsi="Aptos"/>
+          <w:kern w:val="2"/>
+          <w:sz w:val="24"/>
+          <w:szCs w:val="24"/>
+          <w:lang w:val="en-US" w:eastAsia="en-US"/>
+          <w14:ligatures w14:val="standardContextual"/>
+        </w:rPr>
+        <w:t xml:space="preserve"> physical and environmental factors of the patient. This project will allow us to apply the knowledge acquired during the computer science career, we will use the data management and prediction that we obtain from many available datasets in this solution to such a critical problem. Risk detection and situation management will help us to make the right decision at all stages of the project development. As we will use Agile and SCRUM methodologies that will allow us to better develop this solution, we expect to deliver a quality solution and project that will help solve today's critical </w:t>
+      </w:r>
+      <w:proofErr w:type="spellStart"/>
+      <w:proofErr w:type="gramStart"/>
+      <w:r>
+        <w:rPr>
+          <w:rFonts w:ascii="Aptos" w:eastAsia="Aptos" w:hAnsi="Aptos"/>
+          <w:kern w:val="2"/>
+          <w:sz w:val="24"/>
+          <w:szCs w:val="24"/>
+          <w:lang w:val="en-US" w:eastAsia="en-US"/>
+          <w14:ligatures w14:val="standardContextual"/>
+        </w:rPr>
+        <w:t>problems.</w:t>
+      </w:r>
+      <w:r>
+        <w:rPr>
+          <w:rFonts w:ascii="Aptos" w:eastAsia="Aptos" w:hAnsi="Aptos"/>
+          <w:kern w:val="2"/>
+          <w:sz w:val="24"/>
+          <w:szCs w:val="24"/>
+          <w:lang w:val="en-US" w:eastAsia="en-US"/>
+          <w14:ligatures w14:val="standardContextual"/>
+        </w:rPr>
+        <w:t>o</w:t>
+      </w:r>
+      <w:proofErr w:type="spellEnd"/>
+      <w:proofErr w:type="gramEnd"/>
+      <w:r>
+        <w:rPr>
+          <w:rFonts w:ascii="Aptos" w:eastAsia="Aptos" w:hAnsi="Aptos"/>
+          <w:kern w:val="2"/>
+          <w:sz w:val="24"/>
+          <w:szCs w:val="24"/>
+          <w:lang w:val="en-US" w:eastAsia="en-US"/>
+          <w14:ligatures w14:val="standardContextual"/>
+        </w:rPr>
+        <w:t xml:space="preserve"> information</w:t>
       </w:r>
     </w:p>
     <w:p>
@@ -11214,9 +11672,9 @@
           <w14:ligatures w14:val="standardContextual"/>
         </w:rPr>
       </w:pPr>
-      <w:bookmarkStart w:id="17" w:name="_Toc177046446"/>
-      <w:bookmarkStart w:id="18" w:name="_Toc177035512"/>
-      <w:bookmarkStart w:id="19" w:name="_Toc177037591"/>
+      <w:bookmarkStart w:id="17" w:name="_Toc177035512"/>
+      <w:bookmarkStart w:id="18" w:name="_Toc177037591"/>
+      <w:bookmarkStart w:id="19" w:name="_Toc177063737"/>
       <w:r>
         <w:rPr>
           <w:rFonts w:ascii="Aptos Display" w:hAnsi="Aptos Display"/>
@@ -11229,7 +11687,7 @@
         </w:rPr>
         <w:t>Reflection</w:t>
       </w:r>
-      <w:bookmarkEnd w:id="17"/>
+      <w:bookmarkEnd w:id="19"/>
       <w:r>
         <w:rPr>
           <w:rFonts w:ascii="Aptos Display" w:hAnsi="Aptos Display"/>
@@ -11242,8 +11700,8 @@
         </w:rPr>
         <w:t xml:space="preserve"> </w:t>
       </w:r>
+      <w:bookmarkEnd w:id="17"/>
       <w:bookmarkEnd w:id="18"/>
-      <w:bookmarkEnd w:id="19"/>
     </w:p>
     <w:p>
       <w:pPr>
@@ -11262,7 +11720,7 @@
           <w14:ligatures w14:val="standardContextual"/>
         </w:rPr>
       </w:pPr>
-      <w:bookmarkStart w:id="20" w:name="_Toc177046447"/>
+      <w:bookmarkStart w:id="20" w:name="_Toc177063738"/>
       <w:r>
         <w:rPr>
           <w:rFonts w:ascii="Aptos" w:hAnsi="Aptos"/>
@@ -11273,7 +11731,7 @@
           <w:lang w:val="en-US" w:eastAsia="en-US"/>
           <w14:ligatures w14:val="standardContextual"/>
         </w:rPr>
-        <w:t>Franco</w:t>
+        <w:t>Franco Orsi</w:t>
       </w:r>
       <w:bookmarkEnd w:id="20"/>
     </w:p>
@@ -11527,11 +11985,11 @@
           <w:kern w:val="2"/>
           <w:sz w:val="28"/>
           <w:szCs w:val="28"/>
-          <w:lang w:val="en-US" w:eastAsia="en-US"/>
-          <w14:ligatures w14:val="standardContextual"/>
-        </w:rPr>
-      </w:pPr>
-      <w:bookmarkStart w:id="21" w:name="_Toc177046448"/>
+          <w:lang w:val="es-CL" w:eastAsia="en-US"/>
+          <w14:ligatures w14:val="standardContextual"/>
+        </w:rPr>
+      </w:pPr>
+      <w:bookmarkStart w:id="21" w:name="_Toc177063739"/>
       <w:r>
         <w:rPr>
           <w:rFonts w:ascii="Aptos" w:hAnsi="Aptos"/>
@@ -11539,10 +11997,10 @@
           <w:kern w:val="2"/>
           <w:sz w:val="28"/>
           <w:szCs w:val="28"/>
-          <w:lang w:val="en-US" w:eastAsia="en-US"/>
-          <w14:ligatures w14:val="standardContextual"/>
-        </w:rPr>
-        <w:t>Ángeles</w:t>
+          <w:lang w:val="es-CL" w:eastAsia="en-US"/>
+          <w14:ligatures w14:val="standardContextual"/>
+        </w:rPr>
+        <w:t>María de los Ángeles Plaza de los Reyes</w:t>
       </w:r>
       <w:bookmarkEnd w:id="21"/>
     </w:p>
@@ -11661,7 +12119,7 @@
           <w14:ligatures w14:val="standardContextual"/>
         </w:rPr>
       </w:pPr>
-      <w:bookmarkStart w:id="22" w:name="_Toc177046449"/>
+      <w:bookmarkStart w:id="22" w:name="_Toc177063740"/>
       <w:r>
         <w:rPr>
           <w:rFonts w:ascii="Aptos" w:hAnsi="Aptos"/>
@@ -11672,7 +12130,7 @@
           <w:lang w:val="en-US" w:eastAsia="en-US"/>
           <w14:ligatures w14:val="standardContextual"/>
         </w:rPr>
-        <w:t>Anthony</w:t>
+        <w:t>Anthony Silva</w:t>
       </w:r>
       <w:bookmarkEnd w:id="22"/>
     </w:p>
@@ -11698,7 +12156,7 @@
           <w:lang w:val="en-US" w:eastAsia="en-US"/>
           <w14:ligatures w14:val="standardContextual"/>
         </w:rPr>
-        <w:t>No information</w:t>
+        <w:t>During my studies, the subjects that have interested me the most are those related to risk management, team management, and leadership. These courses have allowed me to develop soft skills and apply effective methodologies for project development and solutions. Additionally, I consider the certificates I have earned in application development and English courses to be valuable, as they expand my opportunities in the IT field by providing essential technical and language skills.</w:t>
       </w:r>
     </w:p>
     <w:p>
@@ -11714,6 +12172,31 @@
           <w14:ligatures w14:val="standardContextual"/>
         </w:rPr>
       </w:pPr>
+    </w:p>
+    <w:p>
+      <w:pPr>
+        <w:spacing w:after="160" w:line="278" w:lineRule="auto"/>
+        <w:jc w:val="both"/>
+        <w:rPr>
+          <w:rFonts w:ascii="Aptos" w:eastAsia="Aptos" w:hAnsi="Aptos"/>
+          <w:kern w:val="2"/>
+          <w:sz w:val="24"/>
+          <w:szCs w:val="24"/>
+          <w:lang w:val="en-US" w:eastAsia="en-US"/>
+          <w14:ligatures w14:val="standardContextual"/>
+        </w:rPr>
+      </w:pPr>
+      <w:r>
+        <w:rPr>
+          <w:rFonts w:ascii="Aptos" w:eastAsia="Aptos" w:hAnsi="Aptos"/>
+          <w:kern w:val="2"/>
+          <w:sz w:val="24"/>
+          <w:szCs w:val="24"/>
+          <w:lang w:val="en-US" w:eastAsia="en-US"/>
+          <w14:ligatures w14:val="standardContextual"/>
+        </w:rPr>
+        <w:t>Regarding the competencies in my career, I feel more developed and confident in the fields of Information and Communication Technologies (ICT) and IT Project Management. In the former, I effectively apply knowledge in data management, software development, and systems administration, while in project management, I coordinate teams and resources to successfully meet objectives. However, I need to strengthen my competencies in Cybersecurity and in Innovation and Entrepreneurship. In cybersecurity, I need to improve in vulnerability analysis, advanced security policies, and incident response. In innovation and entrepreneurship, I aim to develop skills to identify market opportunities, create disruptive business models, and manage innovative projects. This focus on continuous improvement will allow me to reach a higher level of competence and adaptability in the ICT field.</w:t>
+      </w:r>
     </w:p>
     <w:p>
       <w:pPr>
@@ -11721,6 +12204,7 @@
           <w:rFonts w:asciiTheme="minorHAnsi" w:eastAsiaTheme="minorEastAsia" w:hAnsiTheme="minorHAnsi" w:cstheme="minorBidi"/>
           <w:sz w:val="22"/>
           <w:szCs w:val="22"/>
+          <w:lang w:val="en-US"/>
         </w:rPr>
       </w:pPr>
     </w:p>
@@ -11909,27 +12393,7 @@
           <w:szCs w:val="18"/>
           <w:lang w:val="es-ES"/>
         </w:rPr>
-        <w:t xml:space="preserve">: Deben integrar la mayor cantidad de competencias del perfil de egreso (al menos tres competencias de especialidad) o todas </w:t>
-      </w:r>
-      <w:proofErr w:type="gramStart"/>
-      <w:r>
-        <w:rPr>
-          <w:rFonts w:cs="Calibri Light"/>
-          <w:sz w:val="18"/>
-          <w:szCs w:val="18"/>
-          <w:lang w:val="es-ES"/>
-        </w:rPr>
-        <w:t>en caso que</w:t>
-      </w:r>
-      <w:proofErr w:type="gramEnd"/>
-      <w:r>
-        <w:rPr>
-          <w:rFonts w:cs="Calibri Light"/>
-          <w:sz w:val="18"/>
-          <w:szCs w:val="18"/>
-          <w:lang w:val="es-ES"/>
-        </w:rPr>
-        <w:t xml:space="preserve"> el proyecto APT o portafolio profesional a desarrollar lo requiera, con el propósito de movilizar los recursos internos y externos del estudiante. </w:t>
+        <w:t xml:space="preserve">: Deben integrar la mayor cantidad de competencias del perfil de egreso (al menos tres competencias de especialidad) o todas en caso que el proyecto APT o portafolio profesional a desarrollar lo requiera, con el propósito de movilizar los recursos internos y externos del estudiante. </w:t>
       </w:r>
     </w:p>
     <w:p>
@@ -16474,6 +16938,15 @@
 </file>
 
 <file path=customXml/item2.xml><?xml version="1.0" encoding="utf-8"?>
+<?mso-contentType ?>
+<FormTemplates xmlns="http://schemas.microsoft.com/sharepoint/v3/contenttype/forms">
+  <Display>DocumentLibraryForm</Display>
+  <Edit>DocumentLibraryForm</Edit>
+  <New>DocumentLibraryForm</New>
+</FormTemplates>
+</file>
+
+<file path=customXml/item3.xml><?xml version="1.0" encoding="utf-8"?>
 <ct:contentTypeSchema xmlns:ct="http://schemas.microsoft.com/office/2006/metadata/contentType" xmlns:ma="http://schemas.microsoft.com/office/2006/metadata/properties/metaAttributes" ct:_="" ma:_="" ma:contentTypeName="Documento" ma:contentTypeID="0x010100E96778489EE7714D8BD12CC105EB918B" ma:contentTypeVersion="2" ma:contentTypeDescription="Crear nuevo documento." ma:contentTypeScope="" ma:versionID="416c5c7ae9b5d54d83875cd3c65194e3">
   <xsd:schema xmlns:xsd="http://www.w3.org/2001/XMLSchema" xmlns:xs="http://www.w3.org/2001/XMLSchema" xmlns:p="http://schemas.microsoft.com/office/2006/metadata/properties" xmlns:ns2="126e8a1c-9ea9-435a-ac89-d06c80d62e30" targetNamespace="http://schemas.microsoft.com/office/2006/metadata/properties" ma:root="true" ma:fieldsID="70a237c842677bd850644f8595079f5e" ns2:_="">
     <xsd:import namespace="126e8a1c-9ea9-435a-ac89-d06c80d62e30"/>
@@ -16605,23 +17078,14 @@
 </ct:contentTypeSchema>
 </file>
 
-<file path=customXml/item3.xml><?xml version="1.0" encoding="utf-8"?>
+<file path=customXml/item4.xml><?xml version="1.0" encoding="utf-8"?>
 <b:Sources xmlns:b="http://schemas.openxmlformats.org/officeDocument/2006/bibliography" xmlns="http://schemas.openxmlformats.org/officeDocument/2006/bibliography" SelectedStyle="\APASixthEditionOfficeOnline.xsl" StyleName="APA" Version="6"/>
 </file>
 
-<file path=customXml/item4.xml><?xml version="1.0" encoding="utf-8"?>
+<file path=customXml/item5.xml><?xml version="1.0" encoding="utf-8"?>
 <p:properties xmlns:p="http://schemas.microsoft.com/office/2006/metadata/properties" xmlns:xsi="http://www.w3.org/2001/XMLSchema-instance" xmlns:pc="http://schemas.microsoft.com/office/infopath/2007/PartnerControls">
   <documentManagement/>
 </p:properties>
-</file>
-
-<file path=customXml/item5.xml><?xml version="1.0" encoding="utf-8"?>
-<?mso-contentType ?>
-<FormTemplates xmlns="http://schemas.microsoft.com/sharepoint/v3/contenttype/forms">
-  <Display>DocumentLibraryForm</Display>
-  <Edit>DocumentLibraryForm</Edit>
-  <New>DocumentLibraryForm</New>
-</FormTemplates>
 </file>
 
 <file path=customXml/itemProps1.xml><?xml version="1.0" encoding="utf-8"?>
@@ -16633,6 +17097,14 @@
 </file>
 
 <file path=customXml/itemProps2.xml><?xml version="1.0" encoding="utf-8"?>
+<ds:datastoreItem xmlns:ds="http://schemas.openxmlformats.org/officeDocument/2006/customXml" ds:itemID="{4EF1E242-F579-4982-B8CC-2FBF33737424}">
+  <ds:schemaRefs>
+    <ds:schemaRef ds:uri="http://schemas.microsoft.com/sharepoint/v3/contenttype/forms"/>
+  </ds:schemaRefs>
+</ds:datastoreItem>
+</file>
+
+<file path=customXml/itemProps3.xml><?xml version="1.0" encoding="utf-8"?>
 <ds:datastoreItem xmlns:ds="http://schemas.openxmlformats.org/officeDocument/2006/customXml" ds:itemID="{12C339A1-A9A3-4F86-8BF7-5C7340ED2ECA}">
   <ds:schemaRefs>
     <ds:schemaRef ds:uri="http://schemas.microsoft.com/office/2006/metadata/contentType"/>
@@ -16650,7 +17122,7 @@
 </ds:datastoreItem>
 </file>
 
-<file path=customXml/itemProps3.xml><?xml version="1.0" encoding="utf-8"?>
+<file path=customXml/itemProps4.xml><?xml version="1.0" encoding="utf-8"?>
 <ds:datastoreItem xmlns:ds="http://schemas.openxmlformats.org/officeDocument/2006/customXml" ds:itemID="{74203E96-B722-44CF-B611-70923DD4F702}">
   <ds:schemaRefs>
     <ds:schemaRef ds:uri="http://schemas.openxmlformats.org/officeDocument/2006/bibliography"/>
@@ -16658,19 +17130,11 @@
 </ds:datastoreItem>
 </file>
 
-<file path=customXml/itemProps4.xml><?xml version="1.0" encoding="utf-8"?>
+<file path=customXml/itemProps5.xml><?xml version="1.0" encoding="utf-8"?>
 <ds:datastoreItem xmlns:ds="http://schemas.openxmlformats.org/officeDocument/2006/customXml" ds:itemID="{5B7B5873-BEF7-4EF9-B783-7B50266FE496}">
   <ds:schemaRefs>
     <ds:schemaRef ds:uri="http://schemas.microsoft.com/office/2006/metadata/properties"/>
     <ds:schemaRef ds:uri="http://schemas.microsoft.com/office/infopath/2007/PartnerControls"/>
   </ds:schemaRefs>
 </ds:datastoreItem>
-</file>
-
-<file path=customXml/itemProps5.xml><?xml version="1.0" encoding="utf-8"?>
-<ds:datastoreItem xmlns:ds="http://schemas.openxmlformats.org/officeDocument/2006/customXml" ds:itemID="{4EF1E242-F579-4982-B8CC-2FBF33737424}">
-  <ds:schemaRefs>
-    <ds:schemaRef ds:uri="http://schemas.microsoft.com/sharepoint/v3/contenttype/forms"/>
-  </ds:schemaRefs>
-</ds:datastoreItem>
 </file>
</xml_diff>